<commit_message>
first step on methods
</commit_message>
<xml_diff>
--- a/implementatieplannen/working/Implementatieplan.docx
+++ b/implementatieplannen/working/Implementatieplan.docx
@@ -45,21 +45,31 @@
           <w:lang w:val="nl-NL"/>
         </w:rPr>
       </w:pPr>
+      <w:proofErr w:type="spellStart"/>
       <w:r>
         <w:rPr>
           <w:i/>
           <w:sz w:val="30"/>
           <w:lang w:val="nl-NL"/>
         </w:rPr>
-        <w:t xml:space="preserve">ImageShell en </w:t>
-      </w:r>
-      <w:proofErr w:type="spellStart"/>
+        <w:t>ImageShell</w:t>
+      </w:r>
+      <w:proofErr w:type="spellEnd"/>
       <w:r>
         <w:rPr>
           <w:i/>
           <w:sz w:val="30"/>
           <w:lang w:val="nl-NL"/>
         </w:rPr>
+        <w:t xml:space="preserve"> en </w:t>
+      </w:r>
+      <w:proofErr w:type="spellStart"/>
+      <w:r>
+        <w:rPr>
+          <w:i/>
+          <w:sz w:val="30"/>
+          <w:lang w:val="nl-NL"/>
+        </w:rPr>
         <w:t>Intensity</w:t>
       </w:r>
       <w:proofErr w:type="spellEnd"/>
@@ -76,13 +86,13 @@
       <w:pPr>
         <w:rPr>
           <w:noProof/>
-          <w:lang w:val="en-GB" w:eastAsia="en-GB"/>
+          <w:lang w:val="nl-NL" w:eastAsia="en-GB"/>
         </w:rPr>
       </w:pPr>
       <w:r>
         <w:rPr>
           <w:noProof/>
-          <w:lang w:val="en-GB" w:eastAsia="en-GB"/>
+          <w:lang w:val="nl-NL" w:eastAsia="en-GB"/>
         </w:rPr>
         <w:drawing>
           <wp:anchor distT="0" distB="0" distL="114300" distR="114300" simplePos="0" relativeHeight="251660288" behindDoc="1" locked="0" layoutInCell="1" allowOverlap="1" wp14:anchorId="368FC9C9" wp14:editId="453CF039">
@@ -110,7 +120,7 @@
                     </pic:cNvPicPr>
                   </pic:nvPicPr>
                   <pic:blipFill rotWithShape="1">
-                    <a:blip r:embed="rId5" cstate="print">
+                    <a:blip r:embed="rId6" cstate="print">
                       <a:extLst>
                         <a:ext uri="{28A0092B-C50C-407E-A947-70E740481C1C}">
                           <a14:useLocalDpi xmlns:a14="http://schemas.microsoft.com/office/drawing/2010/main" val="0"/>
@@ -204,7 +214,7 @@
       <w:r>
         <w:rPr>
           <w:noProof/>
-          <w:lang w:val="en-GB" w:eastAsia="en-GB"/>
+          <w:lang w:val="nl-NL" w:eastAsia="en-GB"/>
         </w:rPr>
         <w:drawing>
           <wp:anchor distT="0" distB="0" distL="114300" distR="114300" simplePos="0" relativeHeight="251658240" behindDoc="1" locked="0" layoutInCell="1" allowOverlap="1">
@@ -232,7 +242,7 @@
                     </pic:cNvPicPr>
                   </pic:nvPicPr>
                   <pic:blipFill rotWithShape="1">
-                    <a:blip r:embed="rId5" cstate="print">
+                    <a:blip r:embed="rId6" cstate="print">
                       <a:extLst>
                         <a:ext uri="{28A0092B-C50C-407E-A947-70E740481C1C}">
                           <a14:useLocalDpi xmlns:a14="http://schemas.microsoft.com/office/drawing/2010/main" val="0"/>
@@ -317,7 +327,7 @@
       <w:pPr>
         <w:rPr>
           <w:noProof/>
-          <w:lang w:val="en-GB" w:eastAsia="en-GB"/>
+          <w:lang w:val="nl-NL" w:eastAsia="en-GB"/>
         </w:rPr>
       </w:pPr>
     </w:p>
@@ -548,10 +558,1081 @@
           <w:lang w:val="nl-NL"/>
         </w:rPr>
       </w:pPr>
+      <w:r>
+        <w:rPr>
+          <w:lang w:val="nl-NL"/>
+        </w:rPr>
+        <w:br w:type="page"/>
+      </w:r>
+    </w:p>
+    <w:p>
+      <w:pPr>
+        <w:pStyle w:val="Kop1"/>
+        <w:rPr>
+          <w:lang w:val="nl-NL"/>
+        </w:rPr>
+      </w:pPr>
+      <w:r>
+        <w:rPr>
+          <w:lang w:val="nl-NL"/>
+        </w:rPr>
+        <w:lastRenderedPageBreak/>
+        <w:t>Doel</w:t>
+      </w:r>
+    </w:p>
+    <w:p>
+      <w:pPr>
+        <w:pStyle w:val="Geenafstand"/>
+        <w:rPr>
+          <w:lang w:val="nl-NL"/>
+        </w:rPr>
+      </w:pPr>
+      <w:r>
+        <w:rPr>
+          <w:lang w:val="nl-NL"/>
+        </w:rPr>
+        <w:t xml:space="preserve">Het doel van deze opdracht is dat er een correct werkende conversie van RGB naar </w:t>
+      </w:r>
+      <w:proofErr w:type="spellStart"/>
+      <w:r>
+        <w:rPr>
+          <w:lang w:val="nl-NL"/>
+        </w:rPr>
+        <w:t>Intensity</w:t>
+      </w:r>
+      <w:proofErr w:type="spellEnd"/>
+      <w:r>
+        <w:rPr>
+          <w:lang w:val="nl-NL"/>
+        </w:rPr>
+        <w:t xml:space="preserve"> (ook wel Grayscale genoemd) word gemaakt. De uitwerking moet een vergelijkbaar of beter resultaat geven dan de gegeven uitwerking van Arno Kamphuis.</w:t>
+      </w:r>
+    </w:p>
+    <w:p>
+      <w:pPr>
+        <w:pStyle w:val="Geenafstand"/>
+        <w:rPr>
+          <w:lang w:val="nl-NL"/>
+        </w:rPr>
+      </w:pPr>
+    </w:p>
+    <w:p>
+      <w:pPr>
+        <w:pStyle w:val="Geenafstand"/>
+        <w:rPr>
+          <w:lang w:val="nl-NL"/>
+        </w:rPr>
+      </w:pPr>
+      <w:r>
+        <w:rPr>
+          <w:lang w:val="nl-NL"/>
+        </w:rPr>
+        <w:t xml:space="preserve">Om dit te kunnen implementeren moet er een </w:t>
+      </w:r>
+      <w:proofErr w:type="spellStart"/>
+      <w:r>
+        <w:rPr>
+          <w:lang w:val="nl-NL"/>
+        </w:rPr>
+        <w:t>ImageShell</w:t>
+      </w:r>
+      <w:proofErr w:type="spellEnd"/>
+      <w:r>
+        <w:rPr>
+          <w:lang w:val="nl-NL"/>
+        </w:rPr>
+        <w:t xml:space="preserve"> klasse gemaakt moeten worden.</w:t>
+      </w:r>
+    </w:p>
+    <w:p>
+      <w:pPr>
+        <w:pStyle w:val="Geenafstand"/>
+        <w:rPr>
+          <w:lang w:val="nl-NL"/>
+        </w:rPr>
+      </w:pPr>
+      <w:r>
+        <w:rPr>
+          <w:lang w:val="nl-NL"/>
+        </w:rPr>
+        <w:t xml:space="preserve">De </w:t>
+      </w:r>
+      <w:proofErr w:type="spellStart"/>
+      <w:r>
+        <w:rPr>
+          <w:lang w:val="nl-NL"/>
+        </w:rPr>
+        <w:t>ImageShell</w:t>
+      </w:r>
+      <w:proofErr w:type="spellEnd"/>
+      <w:r>
+        <w:rPr>
+          <w:lang w:val="nl-NL"/>
+        </w:rPr>
+        <w:t xml:space="preserve"> dient als de huls voor een afbeelding. Deze klasse bevat functies die het mogelijk maken om statische data uit de afbeelding te halen of te wijzigen. Zo kan bijvoorbeeld de kleur van een pixel gewijzigd worden.</w:t>
+      </w:r>
+    </w:p>
+    <w:p>
+      <w:pPr>
+        <w:pStyle w:val="Geenafstand"/>
+        <w:rPr>
+          <w:lang w:val="nl-NL"/>
+        </w:rPr>
+      </w:pPr>
+    </w:p>
+    <w:p>
+      <w:pPr>
+        <w:pStyle w:val="Geenafstand"/>
+        <w:rPr>
+          <w:rFonts w:cstheme="minorHAnsi"/>
+          <w:lang w:val="nl-NL"/>
+        </w:rPr>
+      </w:pPr>
+      <w:r>
+        <w:rPr>
+          <w:rFonts w:cstheme="minorHAnsi"/>
+          <w:lang w:val="nl-NL"/>
+        </w:rPr>
+        <w:t>Ook zal voor het implementeren de RGB-waarden omgezet moeten worden naar Grijs-waarden. Zodat de gescande foto, wat is kleur is, omgezet kan worden naar een zwart-wit foto.</w:t>
+      </w:r>
+    </w:p>
+    <w:p>
+      <w:pPr>
+        <w:pStyle w:val="Geenafstand"/>
+        <w:rPr>
+          <w:rFonts w:cstheme="minorHAnsi"/>
+          <w:lang w:val="nl-NL"/>
+        </w:rPr>
+      </w:pPr>
+    </w:p>
+    <w:p>
+      <w:pPr>
+        <w:pStyle w:val="Geenafstand"/>
+        <w:rPr>
+          <w:rFonts w:cstheme="minorHAnsi"/>
+          <w:lang w:val="nl-NL"/>
+        </w:rPr>
+      </w:pPr>
+      <w:r>
+        <w:rPr>
+          <w:rFonts w:cstheme="minorHAnsi"/>
+          <w:lang w:val="nl-NL"/>
+        </w:rPr>
+        <w:t>Er zijn een aantal punten waar er in dit project rekening mee gehouden moet worden:</w:t>
+      </w:r>
+    </w:p>
+    <w:p>
+      <w:pPr>
+        <w:pStyle w:val="Geenafstand"/>
+        <w:rPr>
+          <w:rFonts w:cstheme="minorHAnsi"/>
+          <w:lang w:val="nl-NL"/>
+        </w:rPr>
+      </w:pPr>
+    </w:p>
+    <w:p>
+      <w:pPr>
+        <w:pStyle w:val="Geenafstand"/>
+        <w:rPr>
+          <w:rFonts w:cstheme="minorHAnsi"/>
+          <w:lang w:val="nl-NL"/>
+        </w:rPr>
+      </w:pPr>
+    </w:p>
+    <w:p>
+      <w:pPr>
+        <w:pStyle w:val="Kop2"/>
+        <w:rPr>
+          <w:sz w:val="24"/>
+          <w:lang w:val="nl-NL"/>
+        </w:rPr>
+      </w:pPr>
+      <w:r>
+        <w:rPr>
+          <w:sz w:val="24"/>
+          <w:lang w:val="nl-NL"/>
+        </w:rPr>
+        <w:t>Snelheid</w:t>
+      </w:r>
+    </w:p>
+    <w:p>
+      <w:pPr>
+        <w:pStyle w:val="Geenafstand"/>
+        <w:rPr>
+          <w:lang w:val="nl-NL"/>
+        </w:rPr>
+      </w:pPr>
+      <w:r>
+        <w:rPr>
+          <w:lang w:val="nl-NL"/>
+        </w:rPr>
+        <w:t>De code moet efficiënt werken waardoor de snelheid van de conversie soepel verloopt. Een gebruiker wil namelijk niet al te lang wachten.</w:t>
+      </w:r>
+    </w:p>
+    <w:p>
+      <w:pPr>
+        <w:pStyle w:val="Geenafstand"/>
+        <w:rPr>
+          <w:lang w:val="nl-NL"/>
+        </w:rPr>
+      </w:pPr>
+    </w:p>
+    <w:p>
+      <w:pPr>
+        <w:pStyle w:val="Kop2"/>
+        <w:rPr>
+          <w:sz w:val="24"/>
+          <w:lang w:val="nl-NL"/>
+        </w:rPr>
+      </w:pPr>
+      <w:r>
+        <w:rPr>
+          <w:sz w:val="24"/>
+          <w:lang w:val="nl-NL"/>
+        </w:rPr>
+        <w:t>Memory efficiency</w:t>
+      </w:r>
+    </w:p>
+    <w:p>
+      <w:pPr>
+        <w:pStyle w:val="Geenafstand"/>
+        <w:rPr>
+          <w:lang w:val="nl-NL"/>
+        </w:rPr>
+      </w:pPr>
+      <w:r>
+        <w:rPr>
+          <w:lang w:val="nl-NL"/>
+        </w:rPr>
+        <w:t>Memory efficiency is belangrijk aangezien sommige systemen minder werkgeheugen hebben als anderen. Het is dan ook niet gewenst dat het programma hier veel van in beslag zal nemen tijdens het werken.</w:t>
+      </w:r>
+    </w:p>
+    <w:p>
+      <w:pPr>
+        <w:pStyle w:val="Geenafstand"/>
+        <w:rPr>
+          <w:lang w:val="nl-NL"/>
+        </w:rPr>
+      </w:pPr>
+    </w:p>
+    <w:p>
+      <w:pPr>
+        <w:pStyle w:val="Kop2"/>
+        <w:rPr>
+          <w:sz w:val="24"/>
+          <w:lang w:val="nl-NL"/>
+        </w:rPr>
+      </w:pPr>
+      <w:r>
+        <w:rPr>
+          <w:sz w:val="24"/>
+          <w:lang w:val="nl-NL"/>
+        </w:rPr>
+        <w:t>Robuustheid</w:t>
+      </w:r>
+    </w:p>
+    <w:p>
+      <w:pPr>
+        <w:pStyle w:val="Geenafstand"/>
+        <w:rPr>
+          <w:lang w:val="nl-NL"/>
+        </w:rPr>
+      </w:pPr>
+      <w:r>
+        <w:rPr>
+          <w:lang w:val="nl-NL"/>
+        </w:rPr>
+        <w:t>Het programma moet voornamelijk soft-</w:t>
+      </w:r>
+      <w:proofErr w:type="spellStart"/>
+      <w:r>
+        <w:rPr>
+          <w:lang w:val="nl-NL"/>
+        </w:rPr>
+        <w:t>coded</w:t>
+      </w:r>
+      <w:proofErr w:type="spellEnd"/>
+      <w:r>
+        <w:rPr>
+          <w:lang w:val="nl-NL"/>
+        </w:rPr>
+        <w:t xml:space="preserve"> zijn, wat betekend dat er veel structuur in zit en het modulair is. Het is niet gewenst als er bepaalde eigenschappen in de code veranderd moeten kunnen worden door de gebruiker en deze dan in de code bepaalde waarden hiervoor moet aanpassen.</w:t>
+      </w:r>
+    </w:p>
+    <w:p>
+      <w:pPr>
+        <w:pStyle w:val="Geenafstand"/>
+        <w:rPr>
+          <w:lang w:val="nl-NL"/>
+        </w:rPr>
+      </w:pPr>
+      <w:r>
+        <w:rPr>
+          <w:lang w:val="nl-NL"/>
+        </w:rPr>
+        <w:t xml:space="preserve">Maar het is ook belangrijk dat de code een goede structuur heeft en er niet te veel code duplicatie </w:t>
+      </w:r>
+      <w:r>
+        <w:rPr>
+          <w:lang w:val="nl-NL"/>
+        </w:rPr>
+        <w:t>is.</w:t>
+      </w:r>
+    </w:p>
+    <w:p>
+      <w:pPr>
+        <w:pStyle w:val="Geenafstand"/>
+        <w:rPr>
+          <w:lang w:val="nl-NL"/>
+        </w:rPr>
+      </w:pPr>
+    </w:p>
+    <w:p>
+      <w:pPr>
+        <w:pStyle w:val="Kop2"/>
+        <w:rPr>
+          <w:sz w:val="24"/>
+          <w:lang w:val="nl-NL"/>
+        </w:rPr>
+      </w:pPr>
+      <w:r>
+        <w:rPr>
+          <w:sz w:val="24"/>
+          <w:lang w:val="nl-NL"/>
+        </w:rPr>
+        <w:t>Volledigheid</w:t>
+      </w:r>
+    </w:p>
+    <w:p>
+      <w:pPr>
+        <w:pStyle w:val="Geenafstand"/>
+        <w:rPr>
+          <w:lang w:val="nl-NL"/>
+        </w:rPr>
+      </w:pPr>
+      <w:r>
+        <w:rPr>
+          <w:lang w:val="nl-NL"/>
+        </w:rPr>
+        <w:t xml:space="preserve">Het programma moet “volledig” zijn. Dit betekend dat er geen stappen overgeslagen worden of dat er gewenste eigenschappen niet in het programma zitten. </w:t>
+      </w:r>
+    </w:p>
+    <w:p>
+      <w:pPr>
+        <w:pStyle w:val="Geenafstand"/>
+        <w:rPr>
+          <w:rFonts w:cstheme="minorHAnsi"/>
+          <w:lang w:val="nl-NL"/>
+        </w:rPr>
+      </w:pPr>
+    </w:p>
+    <w:p>
+      <w:pPr>
+        <w:pStyle w:val="Geenafstand"/>
+        <w:rPr>
+          <w:rFonts w:cstheme="minorHAnsi"/>
+          <w:lang w:val="nl-NL"/>
+        </w:rPr>
+      </w:pPr>
+    </w:p>
+    <w:p>
+      <w:pPr>
+        <w:pStyle w:val="Geenafstand"/>
+        <w:rPr>
+          <w:rFonts w:cstheme="minorHAnsi"/>
+          <w:lang w:val="nl-NL"/>
+        </w:rPr>
+      </w:pPr>
+    </w:p>
+    <w:p>
+      <w:pPr>
+        <w:spacing w:after="160" w:line="259" w:lineRule="auto"/>
+        <w:jc w:val="left"/>
+        <w:rPr>
+          <w:rFonts w:asciiTheme="minorHAnsi" w:hAnsiTheme="minorHAnsi" w:cstheme="minorHAnsi"/>
+          <w:lang w:val="nl-NL"/>
+        </w:rPr>
+      </w:pPr>
+      <w:r>
+        <w:rPr>
+          <w:rFonts w:cstheme="minorHAnsi"/>
+          <w:lang w:val="nl-NL"/>
+        </w:rPr>
+        <w:br w:type="page"/>
+      </w:r>
+    </w:p>
+    <w:p>
+      <w:pPr>
+        <w:pStyle w:val="Kop1"/>
+        <w:rPr>
+          <w:lang w:val="nl-NL"/>
+        </w:rPr>
+      </w:pPr>
+      <w:r>
+        <w:rPr>
+          <w:lang w:val="nl-NL"/>
+        </w:rPr>
+        <w:lastRenderedPageBreak/>
+        <w:t>Methoden</w:t>
+      </w:r>
+    </w:p>
+    <w:p>
+      <w:pPr>
+        <w:pStyle w:val="Geenafstand"/>
+        <w:rPr>
+          <w:lang w:val="nl-NL"/>
+        </w:rPr>
+      </w:pPr>
+      <w:r>
+        <w:rPr>
+          <w:color w:val="FF0000"/>
+          <w:lang w:val="nl-NL"/>
+        </w:rPr>
+        <w:t>Je geeft hier aan welke methoden er zijn, wat de verschillende tussen de methodes zijn.</w:t>
+      </w:r>
+    </w:p>
+    <w:p>
+      <w:pPr>
+        <w:pStyle w:val="Geenafstand"/>
+        <w:rPr>
+          <w:lang w:val="nl-NL"/>
+        </w:rPr>
+      </w:pPr>
+    </w:p>
+    <w:p>
+      <w:pPr>
+        <w:pStyle w:val="Geenafstand"/>
+        <w:rPr>
+          <w:lang w:val="nl-NL"/>
+        </w:rPr>
+      </w:pPr>
+      <w:r>
+        <w:rPr>
+          <w:lang w:val="nl-NL"/>
+        </w:rPr>
+        <w:t>Er zijn verscheidene methoden voor het omzetten van een RGB afbeelding naar grijswaarden.</w:t>
+      </w:r>
+    </w:p>
+    <w:p>
+      <w:pPr>
+        <w:pStyle w:val="Geenafstand"/>
+        <w:rPr>
+          <w:lang w:val="nl-NL"/>
+        </w:rPr>
+      </w:pPr>
+      <w:r>
+        <w:rPr>
+          <w:lang w:val="nl-NL"/>
+        </w:rPr>
+        <w:t>In deze paragraaf zullen deze besproken worden samen met de voor en nadelen.</w:t>
+      </w:r>
+    </w:p>
+    <w:p>
+      <w:pPr>
+        <w:pStyle w:val="Geenafstand"/>
+        <w:rPr>
+          <w:lang w:val="nl-NL"/>
+        </w:rPr>
+      </w:pPr>
+    </w:p>
+    <w:p>
+      <w:pPr>
+        <w:pStyle w:val="Geenafstand"/>
+        <w:rPr>
+          <w:lang w:val="nl-NL"/>
+        </w:rPr>
+      </w:pPr>
+      <w:r>
+        <w:rPr>
+          <w:lang w:val="nl-NL"/>
+        </w:rPr>
+        <w:t>Maar om deze methoden te kunnen bepalen is het eerst belangrijk om te weten wat kleur is.</w:t>
+      </w:r>
+    </w:p>
+    <w:p>
+      <w:pPr>
+        <w:pStyle w:val="Geenafstand"/>
+        <w:rPr>
+          <w:lang w:val="nl-NL"/>
+        </w:rPr>
+      </w:pPr>
+      <w:r>
+        <w:rPr>
+          <w:lang w:val="nl-NL"/>
+        </w:rPr>
+        <w:t>Kleur is een eigenschap van licht</w:t>
+      </w:r>
+      <w:r>
+        <w:rPr>
+          <w:lang w:val="nl-NL"/>
+        </w:rPr>
+        <w:t>.  Dit is Electro-magnetische straling die uit golven bestaat.</w:t>
+      </w:r>
+    </w:p>
+    <w:p>
+      <w:pPr>
+        <w:pStyle w:val="Geenafstand"/>
+        <w:rPr>
+          <w:lang w:val="nl-NL"/>
+        </w:rPr>
+      </w:pPr>
+      <w:r>
+        <w:rPr>
+          <w:lang w:val="nl-NL"/>
+        </w:rPr>
+        <w:t>Deze samengestelde golflengtes worden door ons oog omgezet naar kleuren.</w:t>
+      </w:r>
+    </w:p>
+    <w:p>
+      <w:pPr>
+        <w:pStyle w:val="Geenafstand"/>
+        <w:rPr>
+          <w:lang w:val="nl-NL"/>
+        </w:rPr>
+      </w:pPr>
+    </w:p>
+    <w:p>
+      <w:pPr>
+        <w:pStyle w:val="Geenafstand"/>
+        <w:rPr>
+          <w:lang w:val="nl-NL"/>
+        </w:rPr>
+      </w:pPr>
+      <w:r>
+        <w:rPr>
+          <w:lang w:val="nl-NL"/>
+        </w:rPr>
+        <w:t>Het oog kan drie verschillende kleur intensiteiten opvangen (blauw, groen en rood). Dit word daarna door de hersenen omgezet tot de kleur die te zien is.</w:t>
+      </w:r>
+    </w:p>
+    <w:p>
+      <w:pPr>
+        <w:pStyle w:val="Geenafstand"/>
+        <w:rPr>
+          <w:lang w:val="nl-NL"/>
+        </w:rPr>
+      </w:pPr>
+      <w:r>
+        <w:rPr>
+          <w:lang w:val="nl-NL"/>
+        </w:rPr>
+        <w:t>De intensiteit van deze kleuren is belangrijk, aangezien hiermee de grijswaarden intensiteiten uitgerekend kunnen worden.</w:t>
+      </w:r>
+    </w:p>
+    <w:p>
+      <w:pPr>
+        <w:pStyle w:val="Geenafstand"/>
+        <w:rPr>
+          <w:lang w:val="nl-NL"/>
+        </w:rPr>
+      </w:pPr>
+    </w:p>
+    <w:p>
+      <w:pPr>
+        <w:pStyle w:val="Geenafstand"/>
+        <w:rPr>
+          <w:lang w:val="nl-NL"/>
+        </w:rPr>
+      </w:pPr>
+    </w:p>
+    <w:p>
+      <w:pPr>
+        <w:pStyle w:val="Kop2"/>
+        <w:rPr>
+          <w:lang w:val="nl-NL"/>
+        </w:rPr>
+      </w:pPr>
+      <w:r>
+        <w:rPr>
+          <w:lang w:val="nl-NL"/>
+        </w:rPr>
+        <w:t>Omzettingsmethoden</w:t>
+      </w:r>
+    </w:p>
+    <w:p>
+      <w:pPr>
+        <w:pStyle w:val="Geenafstand"/>
+        <w:rPr>
+          <w:lang w:val="nl-NL"/>
+        </w:rPr>
+      </w:pPr>
+      <w:r>
+        <w:rPr>
+          <w:lang w:val="nl-NL"/>
+        </w:rPr>
+        <w:t>Zoals gezegd zijn er verscheidene methoden beschikbaar om een Grayscale afbeelding te maken uit een RGB afbeelding.</w:t>
+      </w:r>
+    </w:p>
+    <w:p>
+      <w:pPr>
+        <w:pStyle w:val="Geenafstand"/>
+        <w:rPr>
+          <w:lang w:val="nl-NL"/>
+        </w:rPr>
+      </w:pPr>
+    </w:p>
+    <w:p>
+      <w:pPr>
+        <w:pStyle w:val="Geenafstand"/>
+        <w:rPr>
+          <w:lang w:val="nl-NL"/>
+        </w:rPr>
+      </w:pPr>
+      <w:r>
+        <w:rPr>
+          <w:lang w:val="nl-NL"/>
+        </w:rPr>
+        <w:t>De methoden die in dit document besproken worden zijn de volgende:</w:t>
+      </w:r>
+    </w:p>
+    <w:p>
+      <w:pPr>
+        <w:pStyle w:val="Geenafstand"/>
+        <w:numPr>
+          <w:ilvl w:val="0"/>
+          <w:numId w:val="2"/>
+        </w:numPr>
+        <w:rPr>
+          <w:lang w:val="nl-NL"/>
+        </w:rPr>
+      </w:pPr>
+      <w:r>
+        <w:rPr>
+          <w:lang w:val="nl-NL"/>
+        </w:rPr>
+        <w:t>C</w:t>
+      </w:r>
+      <w:r>
+        <w:rPr>
+          <w:lang w:val="nl-NL"/>
+        </w:rPr>
+        <w:t xml:space="preserve">olorimetrische </w:t>
+      </w:r>
+      <w:r>
+        <w:rPr>
+          <w:lang w:val="nl-NL"/>
+        </w:rPr>
+        <w:t>conversie</w:t>
+      </w:r>
+    </w:p>
+    <w:p>
+      <w:pPr>
+        <w:pStyle w:val="Geenafstand"/>
+        <w:numPr>
+          <w:ilvl w:val="0"/>
+          <w:numId w:val="2"/>
+        </w:numPr>
+        <w:rPr>
+          <w:lang w:val="nl-NL"/>
+        </w:rPr>
+      </w:pPr>
+      <w:r>
+        <w:rPr>
+          <w:lang w:val="nl-NL"/>
+        </w:rPr>
+        <w:t>Luminance</w:t>
+      </w:r>
+    </w:p>
+    <w:p>
+      <w:pPr>
+        <w:pStyle w:val="Geenafstand"/>
+        <w:numPr>
+          <w:ilvl w:val="0"/>
+          <w:numId w:val="2"/>
+        </w:numPr>
+        <w:rPr>
+          <w:lang w:val="nl-NL"/>
+        </w:rPr>
+      </w:pPr>
+      <w:r>
+        <w:rPr>
+          <w:lang w:val="nl-NL"/>
+        </w:rPr>
+        <w:t>Gemiddelde waarde berekening</w:t>
+      </w:r>
+    </w:p>
+    <w:p>
+      <w:pPr>
+        <w:pStyle w:val="Geenafstand"/>
+        <w:numPr>
+          <w:ilvl w:val="0"/>
+          <w:numId w:val="2"/>
+        </w:numPr>
+        <w:rPr>
+          <w:lang w:val="nl-NL"/>
+        </w:rPr>
+      </w:pPr>
+      <w:proofErr w:type="spellStart"/>
+      <w:r>
+        <w:rPr>
+          <w:lang w:val="nl-NL"/>
+        </w:rPr>
+        <w:t>Desaturation</w:t>
+      </w:r>
+      <w:proofErr w:type="spellEnd"/>
+    </w:p>
+    <w:p>
+      <w:pPr>
+        <w:pStyle w:val="Geenafstand"/>
+        <w:numPr>
+          <w:ilvl w:val="0"/>
+          <w:numId w:val="2"/>
+        </w:numPr>
+        <w:rPr>
+          <w:lang w:val="nl-NL"/>
+        </w:rPr>
+      </w:pPr>
+      <w:r>
+        <w:rPr>
+          <w:lang w:val="nl-NL"/>
+        </w:rPr>
+        <w:t>Decompositie</w:t>
+      </w:r>
+    </w:p>
+    <w:p>
+      <w:pPr>
+        <w:pStyle w:val="Geenafstand"/>
+        <w:numPr>
+          <w:ilvl w:val="0"/>
+          <w:numId w:val="2"/>
+        </w:numPr>
+        <w:rPr>
+          <w:lang w:val="nl-NL"/>
+        </w:rPr>
+      </w:pPr>
+      <w:proofErr w:type="spellStart"/>
+      <w:r>
+        <w:rPr>
+          <w:lang w:val="nl-NL"/>
+        </w:rPr>
+        <w:t>Signle</w:t>
+      </w:r>
+      <w:proofErr w:type="spellEnd"/>
+      <w:r>
+        <w:rPr>
+          <w:lang w:val="nl-NL"/>
+        </w:rPr>
+        <w:t xml:space="preserve"> </w:t>
+      </w:r>
+      <w:proofErr w:type="spellStart"/>
+      <w:r>
+        <w:rPr>
+          <w:lang w:val="nl-NL"/>
+        </w:rPr>
+        <w:t>color</w:t>
+      </w:r>
+      <w:proofErr w:type="spellEnd"/>
+      <w:r>
+        <w:rPr>
+          <w:lang w:val="nl-NL"/>
+        </w:rPr>
+        <w:t xml:space="preserve"> </w:t>
+      </w:r>
+      <w:proofErr w:type="spellStart"/>
+      <w:r>
+        <w:rPr>
+          <w:lang w:val="nl-NL"/>
+        </w:rPr>
+        <w:t>channel</w:t>
+      </w:r>
+      <w:proofErr w:type="spellEnd"/>
+    </w:p>
+    <w:p>
+      <w:pPr>
+        <w:pStyle w:val="Geenafstand"/>
+        <w:numPr>
+          <w:ilvl w:val="0"/>
+          <w:numId w:val="2"/>
+        </w:numPr>
+        <w:rPr>
+          <w:lang w:val="nl-NL"/>
+        </w:rPr>
+      </w:pPr>
+      <w:r>
+        <w:rPr>
+          <w:lang w:val="nl-NL"/>
+        </w:rPr>
+        <w:t>Conversie op basis van aantal grijswaarden</w:t>
+      </w:r>
+    </w:p>
+    <w:p>
+      <w:pPr>
+        <w:pStyle w:val="Geenafstand"/>
+        <w:numPr>
+          <w:ilvl w:val="0"/>
+          <w:numId w:val="2"/>
+        </w:numPr>
+        <w:rPr>
+          <w:lang w:val="nl-NL"/>
+        </w:rPr>
+      </w:pPr>
+    </w:p>
+    <w:p>
+      <w:pPr>
+        <w:pStyle w:val="Geenafstand"/>
+        <w:rPr>
+          <w:lang w:val="nl-NL"/>
+        </w:rPr>
+      </w:pPr>
+    </w:p>
+    <w:p>
+      <w:pPr>
+        <w:pStyle w:val="Geenafstand"/>
+        <w:rPr>
+          <w:lang w:val="nl-NL"/>
+        </w:rPr>
+      </w:pPr>
       <w:bookmarkStart w:id="0" w:name="_GoBack"/>
       <w:bookmarkEnd w:id="0"/>
-      <w:r>
-        <w:rPr>
+    </w:p>
+    <w:p>
+      <w:pPr>
+        <w:pStyle w:val="Geenafstand"/>
+        <w:rPr>
+          <w:lang w:val="nl-NL"/>
+        </w:rPr>
+      </w:pPr>
+    </w:p>
+    <w:p>
+      <w:pPr>
+        <w:pStyle w:val="Geenafstand"/>
+        <w:rPr>
+          <w:lang w:val="nl-NL"/>
+        </w:rPr>
+      </w:pPr>
+    </w:p>
+    <w:p>
+      <w:pPr>
+        <w:pStyle w:val="Geenafstand"/>
+        <w:rPr>
+          <w:lang w:val="nl-NL"/>
+        </w:rPr>
+      </w:pPr>
+    </w:p>
+    <w:p>
+      <w:pPr>
+        <w:pStyle w:val="Geenafstand"/>
+        <w:rPr>
+          <w:lang w:val="nl-NL"/>
+        </w:rPr>
+      </w:pPr>
+    </w:p>
+    <w:p>
+      <w:pPr>
+        <w:pStyle w:val="Geenafstand"/>
+        <w:rPr>
+          <w:lang w:val="nl-NL"/>
+        </w:rPr>
+      </w:pPr>
+    </w:p>
+    <w:p>
+      <w:pPr>
+        <w:pStyle w:val="Geenafstand"/>
+        <w:rPr>
+          <w:lang w:val="nl-NL"/>
+        </w:rPr>
+      </w:pPr>
+    </w:p>
+    <w:p>
+      <w:pPr>
+        <w:pStyle w:val="Geenafstand"/>
+        <w:rPr>
+          <w:rFonts w:cstheme="minorHAnsi"/>
+          <w:lang w:val="nl-NL"/>
+        </w:rPr>
+      </w:pPr>
+    </w:p>
+    <w:p>
+      <w:pPr>
+        <w:pStyle w:val="Geenafstand"/>
+        <w:rPr>
+          <w:rFonts w:cstheme="minorHAnsi"/>
+          <w:lang w:val="nl-NL"/>
+        </w:rPr>
+      </w:pPr>
+    </w:p>
+    <w:p>
+      <w:pPr>
+        <w:pStyle w:val="Kop1"/>
+        <w:rPr>
+          <w:lang w:val="nl-NL"/>
+        </w:rPr>
+      </w:pPr>
+      <w:r>
+        <w:rPr>
+          <w:lang w:val="nl-NL"/>
+        </w:rPr>
+        <w:t>Keuze</w:t>
+      </w:r>
+    </w:p>
+    <w:p>
+      <w:pPr>
+        <w:pStyle w:val="Geenafstand"/>
+        <w:rPr>
+          <w:rFonts w:cstheme="minorHAnsi"/>
+          <w:lang w:val="nl-NL"/>
+        </w:rPr>
+      </w:pPr>
+      <w:r>
+        <w:rPr>
+          <w:lang w:val="nl-NL"/>
+        </w:rPr>
+        <w:t xml:space="preserve">Je geeft een onderbouwing over waarom een bepaalde methode is gekozen, en/of waarom bepaalde </w:t>
+      </w:r>
+      <w:proofErr w:type="spellStart"/>
+      <w:r>
+        <w:rPr>
+          <w:lang w:val="nl-NL"/>
+        </w:rPr>
+        <w:t>settings</w:t>
+      </w:r>
+      <w:proofErr w:type="spellEnd"/>
+      <w:r>
+        <w:rPr>
+          <w:lang w:val="nl-NL"/>
+        </w:rPr>
+        <w:t xml:space="preserve"> </w:t>
+      </w:r>
+      <w:r>
+        <w:rPr>
+          <w:rFonts w:cstheme="minorHAnsi"/>
+          <w:lang w:val="nl-NL"/>
+        </w:rPr>
+        <w:t>zijn gebruikt.</w:t>
+      </w:r>
+    </w:p>
+    <w:p>
+      <w:pPr>
+        <w:pStyle w:val="Geenafstand"/>
+        <w:rPr>
+          <w:rFonts w:cstheme="minorHAnsi"/>
+          <w:lang w:val="nl-NL"/>
+        </w:rPr>
+      </w:pPr>
+    </w:p>
+    <w:p>
+      <w:pPr>
+        <w:pStyle w:val="Geenafstand"/>
+        <w:rPr>
+          <w:rFonts w:cstheme="minorHAnsi"/>
+          <w:lang w:val="nl-NL"/>
+        </w:rPr>
+      </w:pPr>
+    </w:p>
+    <w:p>
+      <w:pPr>
+        <w:pStyle w:val="Kop1"/>
+        <w:rPr>
+          <w:lang w:val="nl-NL"/>
+        </w:rPr>
+      </w:pPr>
+      <w:r>
+        <w:rPr>
+          <w:lang w:val="nl-NL"/>
+        </w:rPr>
+        <w:t>Implementatie</w:t>
+      </w:r>
+    </w:p>
+    <w:p>
+      <w:pPr>
+        <w:pStyle w:val="Geenafstand"/>
+        <w:rPr>
+          <w:rFonts w:cstheme="minorHAnsi"/>
+          <w:lang w:val="nl-NL"/>
+        </w:rPr>
+      </w:pPr>
+      <w:r>
+        <w:rPr>
+          <w:lang w:val="nl-NL"/>
+        </w:rPr>
+        <w:t>Je geeft aan hoe deze keuze is geïmplementeerd in de code</w:t>
+      </w:r>
+    </w:p>
+    <w:p>
+      <w:pPr>
+        <w:pStyle w:val="Geenafstand"/>
+        <w:rPr>
+          <w:rFonts w:cstheme="minorHAnsi"/>
+          <w:lang w:val="nl-NL"/>
+        </w:rPr>
+      </w:pPr>
+    </w:p>
+    <w:p>
+      <w:pPr>
+        <w:pStyle w:val="Geenafstand"/>
+        <w:rPr>
+          <w:rFonts w:cstheme="minorHAnsi"/>
+          <w:lang w:val="nl-NL"/>
+        </w:rPr>
+      </w:pPr>
+    </w:p>
+    <w:p>
+      <w:pPr>
+        <w:pStyle w:val="Kop1"/>
+        <w:rPr>
+          <w:lang w:val="nl-NL"/>
+        </w:rPr>
+      </w:pPr>
+      <w:r>
+        <w:rPr>
+          <w:lang w:val="nl-NL"/>
+        </w:rPr>
+        <w:lastRenderedPageBreak/>
+        <w:t>Evaluatie</w:t>
+      </w:r>
+    </w:p>
+    <w:p>
+      <w:pPr>
+        <w:pStyle w:val="Geenafstand"/>
+        <w:rPr>
+          <w:rFonts w:cstheme="minorHAnsi"/>
+          <w:lang w:val="nl-NL"/>
+        </w:rPr>
+      </w:pPr>
+      <w:r>
+        <w:rPr>
+          <w:lang w:val="nl-NL"/>
+        </w:rPr>
+        <w:t xml:space="preserve">Je geeft aan welke experimenten er gedaan zullen worden om de implementatie te testen en te ‘bewijzen’ dat </w:t>
+      </w:r>
+      <w:r>
+        <w:rPr>
+          <w:rFonts w:cstheme="minorHAnsi"/>
+          <w:lang w:val="nl-NL"/>
+        </w:rPr>
+        <w:t>de implementatie daadwerkelijk correct werkt. Dit geeft direct informatie over de meetrapporten die er zullen worden gemaakt.</w:t>
+      </w:r>
+    </w:p>
+    <w:p>
+      <w:pPr>
+        <w:pStyle w:val="Geenafstand"/>
+        <w:rPr>
+          <w:rFonts w:cstheme="minorHAnsi"/>
+          <w:lang w:val="nl-NL"/>
+        </w:rPr>
+      </w:pPr>
+    </w:p>
+    <w:p>
+      <w:pPr>
+        <w:pStyle w:val="Geenafstand"/>
+        <w:rPr>
+          <w:rFonts w:cstheme="minorHAnsi"/>
+          <w:lang w:val="nl-NL"/>
+        </w:rPr>
+      </w:pPr>
+    </w:p>
+    <w:p>
+      <w:pPr>
+        <w:spacing w:after="160" w:line="259" w:lineRule="auto"/>
+        <w:jc w:val="left"/>
+        <w:rPr>
+          <w:rFonts w:asciiTheme="minorHAnsi" w:hAnsiTheme="minorHAnsi" w:cstheme="minorHAnsi"/>
+          <w:lang w:val="nl-NL"/>
+        </w:rPr>
+      </w:pPr>
+      <w:r>
+        <w:rPr>
+          <w:rFonts w:cstheme="minorHAnsi"/>
           <w:lang w:val="nl-NL"/>
         </w:rPr>
         <w:br w:type="page"/>
@@ -559,581 +1640,159 @@
     </w:p>
     <w:p>
       <w:pPr>
-        <w:pStyle w:val="Kop1"/>
-        <w:rPr>
-          <w:lang w:val="nl-NL"/>
-        </w:rPr>
-      </w:pPr>
-      <w:r>
-        <w:rPr>
-          <w:lang w:val="nl-NL"/>
-        </w:rPr>
-        <w:lastRenderedPageBreak/>
-        <w:t>Doel</w:t>
-      </w:r>
-    </w:p>
-    <w:p>
-      <w:pPr>
-        <w:pStyle w:val="Geenafstand"/>
-        <w:rPr>
-          <w:lang w:val="nl-NL"/>
-        </w:rPr>
-      </w:pPr>
-      <w:r>
-        <w:rPr>
-          <w:lang w:val="nl-NL"/>
-        </w:rPr>
-        <w:t>Het doel van deze opdracht is dat er een correct werkende conversie van RGB naar Intensity (ook wel Grayscale genoemd) word gemaakt. De uitwerking moet een vergelijkbaar of beter resultaat geven dan de gegeven uitwerking van Arno Kamphuis.</w:t>
-      </w:r>
-    </w:p>
-    <w:p>
-      <w:pPr>
-        <w:pStyle w:val="Geenafstand"/>
-        <w:rPr>
-          <w:lang w:val="nl-NL"/>
-        </w:rPr>
-      </w:pPr>
-    </w:p>
-    <w:p>
-      <w:pPr>
-        <w:pStyle w:val="Geenafstand"/>
-        <w:rPr>
-          <w:lang w:val="nl-NL"/>
-        </w:rPr>
-      </w:pPr>
-      <w:r>
-        <w:rPr>
-          <w:lang w:val="nl-NL"/>
-        </w:rPr>
-        <w:t>Om dit te kunnen implementeren moet er een ImageShell klasse gemaakt moeten worden.</w:t>
-      </w:r>
-    </w:p>
-    <w:p>
-      <w:pPr>
-        <w:pStyle w:val="Geenafstand"/>
-        <w:rPr>
-          <w:lang w:val="nl-NL"/>
-        </w:rPr>
-      </w:pPr>
-      <w:r>
-        <w:rPr>
-          <w:lang w:val="nl-NL"/>
-        </w:rPr>
-        <w:t xml:space="preserve">De </w:t>
-      </w:r>
-      <w:r>
-        <w:rPr>
-          <w:lang w:val="nl-NL"/>
-        </w:rPr>
-        <w:t>ImageShell dient als de huls voor een afbeelding. Deze klasse bevat functies die het mogelijk maken om statische data uit de afbeelding te halen of te wijzigen. Zo kan bijvoorbeeld de kleur van een pixel gewijzigd worden.</w:t>
-      </w:r>
-    </w:p>
-    <w:p>
-      <w:pPr>
-        <w:pStyle w:val="Geenafstand"/>
-        <w:rPr>
-          <w:lang w:val="nl-NL"/>
-        </w:rPr>
-      </w:pPr>
-    </w:p>
-    <w:p>
-      <w:pPr>
-        <w:pStyle w:val="Geenafstand"/>
-        <w:rPr>
-          <w:rFonts w:cstheme="minorHAnsi"/>
-          <w:lang w:val="nl-NL"/>
-        </w:rPr>
-      </w:pPr>
-      <w:r>
-        <w:rPr>
-          <w:rFonts w:cstheme="minorHAnsi"/>
-          <w:lang w:val="nl-NL"/>
-        </w:rPr>
-        <w:t>Ook zal voor het implementeren de RGB-waarden omgezet moeten worden naar Grijs-waarden. Zodat de gescande foto, wat is kleur is, omgezet kan worden naar een zwart-wit foto.</w:t>
-      </w:r>
-    </w:p>
-    <w:p>
-      <w:pPr>
-        <w:pStyle w:val="Geenafstand"/>
-        <w:rPr>
-          <w:rFonts w:cstheme="minorHAnsi"/>
-          <w:lang w:val="nl-NL"/>
-        </w:rPr>
-      </w:pPr>
-    </w:p>
-    <w:p>
-      <w:pPr>
-        <w:pStyle w:val="Geenafstand"/>
-        <w:rPr>
-          <w:rFonts w:cstheme="minorHAnsi"/>
-          <w:lang w:val="nl-NL"/>
-        </w:rPr>
-      </w:pPr>
-      <w:r>
-        <w:rPr>
-          <w:rFonts w:cstheme="minorHAnsi"/>
-          <w:lang w:val="nl-NL"/>
-        </w:rPr>
-        <w:t>Er zijn een aantal punten waar er in dit project rekening mee gehouden moet worden:</w:t>
-      </w:r>
-    </w:p>
-    <w:p>
-      <w:pPr>
-        <w:pStyle w:val="Geenafstand"/>
-        <w:rPr>
-          <w:rFonts w:cstheme="minorHAnsi"/>
-          <w:lang w:val="nl-NL"/>
-        </w:rPr>
-      </w:pPr>
-    </w:p>
-    <w:p>
-      <w:pPr>
-        <w:pStyle w:val="Geenafstand"/>
-        <w:rPr>
-          <w:rFonts w:cstheme="minorHAnsi"/>
-          <w:lang w:val="nl-NL"/>
-        </w:rPr>
-      </w:pPr>
-    </w:p>
-    <w:p>
-      <w:pPr>
-        <w:pStyle w:val="Kop2"/>
-        <w:rPr>
-          <w:sz w:val="24"/>
-          <w:lang w:val="nl-NL"/>
-        </w:rPr>
-      </w:pPr>
-      <w:r>
-        <w:rPr>
-          <w:sz w:val="24"/>
-          <w:lang w:val="nl-NL"/>
-        </w:rPr>
-        <w:t>Snelheid</w:t>
-      </w:r>
-    </w:p>
-    <w:p>
-      <w:pPr>
-        <w:pStyle w:val="Geenafstand"/>
-        <w:rPr>
-          <w:lang w:val="nl-NL"/>
-        </w:rPr>
-      </w:pPr>
-      <w:r>
-        <w:rPr>
-          <w:lang w:val="nl-NL"/>
-        </w:rPr>
-        <w:t>De code moet efficiënt werken waardoor de snelheid van de conversie soepel verloopt. Een gebruiker wil namelijk niet al te lang wachten.</w:t>
-      </w:r>
-    </w:p>
-    <w:p>
-      <w:pPr>
-        <w:pStyle w:val="Geenafstand"/>
-        <w:rPr>
-          <w:lang w:val="nl-NL"/>
-        </w:rPr>
-      </w:pPr>
-    </w:p>
-    <w:p>
-      <w:pPr>
-        <w:pStyle w:val="Kop2"/>
-        <w:rPr>
-          <w:sz w:val="24"/>
-          <w:lang w:val="nl-NL"/>
-        </w:rPr>
-      </w:pPr>
-      <w:r>
-        <w:rPr>
-          <w:sz w:val="24"/>
-          <w:lang w:val="nl-NL"/>
-        </w:rPr>
-        <w:t>Memory efficiency</w:t>
-      </w:r>
-    </w:p>
-    <w:p>
-      <w:pPr>
-        <w:pStyle w:val="Geenafstand"/>
-        <w:rPr>
-          <w:lang w:val="nl-NL"/>
-        </w:rPr>
-      </w:pPr>
-      <w:r>
-        <w:rPr>
-          <w:lang w:val="nl-NL"/>
-        </w:rPr>
-        <w:t>Memory efficiency is belangrijk aangezien sommige systemen minder werkgeheugen hebben als anderen. Het is dan ook niet gewenst dat het programma hier veel van in beslag zal nemen tijdens het werken.</w:t>
-      </w:r>
-    </w:p>
-    <w:p>
-      <w:pPr>
-        <w:pStyle w:val="Geenafstand"/>
-        <w:rPr>
-          <w:lang w:val="nl-NL"/>
-        </w:rPr>
-      </w:pPr>
-    </w:p>
-    <w:p>
-      <w:pPr>
-        <w:pStyle w:val="Kop2"/>
-        <w:rPr>
-          <w:sz w:val="24"/>
-          <w:lang w:val="nl-NL"/>
-        </w:rPr>
-      </w:pPr>
-      <w:r>
-        <w:rPr>
-          <w:sz w:val="24"/>
-          <w:lang w:val="nl-NL"/>
-        </w:rPr>
-        <w:t>Robuustheid</w:t>
-      </w:r>
-    </w:p>
-    <w:p>
-      <w:pPr>
-        <w:pStyle w:val="Geenafstand"/>
-        <w:rPr>
-          <w:lang w:val="nl-NL"/>
-        </w:rPr>
-      </w:pPr>
-      <w:r>
-        <w:rPr>
-          <w:lang w:val="nl-NL"/>
-        </w:rPr>
-        <w:t>Het programma moet voornamelijk soft-</w:t>
-      </w:r>
-      <w:proofErr w:type="spellStart"/>
-      <w:r>
-        <w:rPr>
-          <w:lang w:val="nl-NL"/>
-        </w:rPr>
-        <w:t>coded</w:t>
-      </w:r>
-      <w:proofErr w:type="spellEnd"/>
-      <w:r>
-        <w:rPr>
-          <w:lang w:val="nl-NL"/>
-        </w:rPr>
-        <w:t xml:space="preserve"> zijn, wat betekend dat er veel structuur in zit en het modulair is. Het is niet gewenst als er bepaalde eigenschappen in de code veranderd moeten kunnen worden door de gebruiker en deze dan in de code bepaalde waarden hiervoor moet aanpassen.</w:t>
-      </w:r>
-    </w:p>
-    <w:p>
-      <w:pPr>
-        <w:pStyle w:val="Geenafstand"/>
-        <w:rPr>
-          <w:lang w:val="nl-NL"/>
-        </w:rPr>
-      </w:pPr>
-      <w:r>
-        <w:rPr>
-          <w:lang w:val="nl-NL"/>
-        </w:rPr>
-        <w:t xml:space="preserve">Maar het is ook belangrijk dat de code een goede structuur heeft en er niet te veel code duplicatie </w:t>
-      </w:r>
-      <w:r>
-        <w:rPr>
-          <w:lang w:val="nl-NL"/>
-        </w:rPr>
-        <w:t>is.</w:t>
-      </w:r>
-    </w:p>
-    <w:p>
-      <w:pPr>
-        <w:pStyle w:val="Geenafstand"/>
-        <w:rPr>
-          <w:lang w:val="nl-NL"/>
-        </w:rPr>
-      </w:pPr>
-    </w:p>
-    <w:p>
-      <w:pPr>
-        <w:pStyle w:val="Kop2"/>
-        <w:rPr>
-          <w:sz w:val="24"/>
-          <w:lang w:val="nl-NL"/>
-        </w:rPr>
-      </w:pPr>
-      <w:r>
-        <w:rPr>
-          <w:sz w:val="24"/>
-          <w:lang w:val="nl-NL"/>
-        </w:rPr>
-        <w:t>Volledigheid</w:t>
-      </w:r>
-    </w:p>
-    <w:p>
-      <w:pPr>
-        <w:pStyle w:val="Geenafstand"/>
-        <w:rPr>
-          <w:lang w:val="nl-NL"/>
-        </w:rPr>
-      </w:pPr>
-      <w:r>
-        <w:rPr>
-          <w:lang w:val="nl-NL"/>
-        </w:rPr>
-        <w:t xml:space="preserve">Het programma moet “volledig” zijn. Dit betekend dat er geen stappen overgeslagen worden of dat er gewenste eigenschappen niet in het programma zitten. </w:t>
-      </w:r>
-    </w:p>
-    <w:p>
-      <w:pPr>
-        <w:pStyle w:val="Geenafstand"/>
-        <w:rPr>
-          <w:rFonts w:cstheme="minorHAnsi"/>
-          <w:lang w:val="nl-NL"/>
-        </w:rPr>
-      </w:pPr>
-    </w:p>
-    <w:p>
-      <w:pPr>
-        <w:pStyle w:val="Geenafstand"/>
-        <w:rPr>
-          <w:rFonts w:cstheme="minorHAnsi"/>
-          <w:lang w:val="nl-NL"/>
-        </w:rPr>
-      </w:pPr>
-    </w:p>
-    <w:p>
-      <w:pPr>
-        <w:pStyle w:val="Geenafstand"/>
-        <w:rPr>
-          <w:rFonts w:cstheme="minorHAnsi"/>
-          <w:lang w:val="nl-NL"/>
-        </w:rPr>
-      </w:pPr>
-    </w:p>
-    <w:p>
-      <w:pPr>
-        <w:pStyle w:val="Geenafstand"/>
-        <w:rPr>
-          <w:rFonts w:cstheme="minorHAnsi"/>
-          <w:lang w:val="nl-NL"/>
-        </w:rPr>
-      </w:pPr>
-    </w:p>
-    <w:p>
-      <w:pPr>
-        <w:pStyle w:val="Kop1"/>
-        <w:rPr>
-          <w:lang w:val="nl-NL"/>
-        </w:rPr>
-      </w:pPr>
-      <w:r>
-        <w:rPr>
-          <w:lang w:val="nl-NL"/>
-        </w:rPr>
-        <w:t>Methoden</w:t>
-      </w:r>
-    </w:p>
-    <w:p>
-      <w:pPr>
-        <w:pStyle w:val="Geenafstand"/>
-        <w:rPr>
-          <w:rFonts w:cstheme="minorHAnsi"/>
-          <w:lang w:val="nl-NL"/>
-        </w:rPr>
-      </w:pPr>
-      <w:r>
-        <w:rPr>
-          <w:lang w:val="nl-NL"/>
-        </w:rPr>
-        <w:t>Je geeft hier aan welke methoden er zijn, wat de verschillende tussen de methodes zijn.</w:t>
-      </w:r>
-    </w:p>
-    <w:p>
-      <w:pPr>
-        <w:pStyle w:val="Geenafstand"/>
-        <w:rPr>
-          <w:rFonts w:cstheme="minorHAnsi"/>
-          <w:lang w:val="nl-NL"/>
-        </w:rPr>
-      </w:pPr>
-    </w:p>
-    <w:p>
-      <w:pPr>
-        <w:pStyle w:val="Geenafstand"/>
-        <w:rPr>
-          <w:rFonts w:cstheme="minorHAnsi"/>
-          <w:lang w:val="nl-NL"/>
-        </w:rPr>
-      </w:pPr>
-    </w:p>
-    <w:p>
-      <w:pPr>
-        <w:pStyle w:val="Kop1"/>
-        <w:rPr>
-          <w:lang w:val="nl-NL"/>
-        </w:rPr>
-      </w:pPr>
-      <w:r>
-        <w:rPr>
-          <w:lang w:val="nl-NL"/>
-        </w:rPr>
-        <w:t>Keuze</w:t>
-      </w:r>
-    </w:p>
-    <w:p>
-      <w:pPr>
-        <w:pStyle w:val="Geenafstand"/>
-        <w:rPr>
-          <w:rFonts w:cstheme="minorHAnsi"/>
-          <w:lang w:val="nl-NL"/>
-        </w:rPr>
-      </w:pPr>
-      <w:r>
-        <w:rPr>
-          <w:lang w:val="nl-NL"/>
-        </w:rPr>
-        <w:t xml:space="preserve">Je geeft een onderbouwing over waarom een bepaalde methode is gekozen, en/of waarom bepaalde </w:t>
-      </w:r>
-      <w:proofErr w:type="spellStart"/>
-      <w:r>
-        <w:rPr>
-          <w:lang w:val="nl-NL"/>
-        </w:rPr>
-        <w:t>settings</w:t>
-      </w:r>
-      <w:proofErr w:type="spellEnd"/>
-      <w:r>
-        <w:rPr>
-          <w:lang w:val="nl-NL"/>
-        </w:rPr>
-        <w:t xml:space="preserve"> </w:t>
-      </w:r>
-      <w:r>
-        <w:rPr>
-          <w:rFonts w:cstheme="minorHAnsi"/>
-          <w:lang w:val="nl-NL"/>
-        </w:rPr>
-        <w:t>zijn gebruikt.</w:t>
-      </w:r>
-    </w:p>
-    <w:p>
-      <w:pPr>
-        <w:pStyle w:val="Geenafstand"/>
-        <w:rPr>
-          <w:rFonts w:cstheme="minorHAnsi"/>
-          <w:lang w:val="nl-NL"/>
-        </w:rPr>
-      </w:pPr>
-    </w:p>
-    <w:p>
-      <w:pPr>
-        <w:pStyle w:val="Geenafstand"/>
-        <w:rPr>
-          <w:rFonts w:cstheme="minorHAnsi"/>
-          <w:lang w:val="nl-NL"/>
-        </w:rPr>
-      </w:pPr>
-    </w:p>
-    <w:p>
-      <w:pPr>
-        <w:pStyle w:val="Kop1"/>
-        <w:rPr>
-          <w:lang w:val="nl-NL"/>
-        </w:rPr>
-      </w:pPr>
-      <w:r>
-        <w:rPr>
-          <w:lang w:val="nl-NL"/>
-        </w:rPr>
-        <w:t>Implementatie</w:t>
-      </w:r>
-    </w:p>
-    <w:p>
-      <w:pPr>
-        <w:pStyle w:val="Geenafstand"/>
-        <w:rPr>
-          <w:rFonts w:cstheme="minorHAnsi"/>
-          <w:lang w:val="nl-NL"/>
-        </w:rPr>
-      </w:pPr>
-      <w:r>
-        <w:rPr>
-          <w:lang w:val="nl-NL"/>
-        </w:rPr>
-        <w:t>Je geeft aan hoe deze keuze is geïmplementeerd in de code</w:t>
-      </w:r>
-    </w:p>
-    <w:p>
-      <w:pPr>
-        <w:pStyle w:val="Geenafstand"/>
-        <w:rPr>
-          <w:rFonts w:cstheme="minorHAnsi"/>
-          <w:lang w:val="nl-NL"/>
-        </w:rPr>
-      </w:pPr>
-    </w:p>
-    <w:p>
-      <w:pPr>
-        <w:pStyle w:val="Geenafstand"/>
-        <w:rPr>
-          <w:rFonts w:cstheme="minorHAnsi"/>
-          <w:lang w:val="nl-NL"/>
-        </w:rPr>
-      </w:pPr>
-    </w:p>
-    <w:p>
-      <w:pPr>
-        <w:pStyle w:val="Kop1"/>
-        <w:rPr>
-          <w:lang w:val="nl-NL"/>
-        </w:rPr>
-      </w:pPr>
-      <w:r>
-        <w:rPr>
-          <w:lang w:val="nl-NL"/>
-        </w:rPr>
-        <w:t>Evaluatie</w:t>
-      </w:r>
-    </w:p>
-    <w:p>
-      <w:pPr>
-        <w:pStyle w:val="Geenafstand"/>
-        <w:rPr>
-          <w:rFonts w:cstheme="minorHAnsi"/>
-          <w:lang w:val="nl-NL"/>
-        </w:rPr>
-      </w:pPr>
-      <w:r>
-        <w:rPr>
-          <w:lang w:val="nl-NL"/>
-        </w:rPr>
-        <w:t xml:space="preserve">Je geeft aan welke experimenten er gedaan zullen worden om de implementatie te testen en te ‘bewijzen’ dat </w:t>
-      </w:r>
-      <w:r>
-        <w:rPr>
-          <w:rFonts w:cstheme="minorHAnsi"/>
-          <w:lang w:val="nl-NL"/>
-        </w:rPr>
-        <w:t>de implementatie daadwerkelijk correct werkt. Dit geeft direct informatie over de meetrapporten die er zullen worden gemaakt.</w:t>
-      </w:r>
-    </w:p>
-    <w:p>
-      <w:pPr>
-        <w:pStyle w:val="Geenafstand"/>
-        <w:rPr>
-          <w:rFonts w:cstheme="minorHAnsi"/>
-          <w:lang w:val="nl-NL"/>
-        </w:rPr>
-      </w:pPr>
-    </w:p>
-    <w:p>
-      <w:pPr>
-        <w:pStyle w:val="Geenafstand"/>
-        <w:rPr>
-          <w:rFonts w:cstheme="minorHAnsi"/>
-          <w:lang w:val="nl-NL"/>
-        </w:rPr>
-      </w:pPr>
-    </w:p>
-    <w:p>
-      <w:pPr>
-        <w:pStyle w:val="Geenafstand"/>
-        <w:rPr>
-          <w:rFonts w:cstheme="minorHAnsi"/>
-          <w:lang w:val="nl-NL"/>
-        </w:rPr>
-      </w:pPr>
-    </w:p>
+        <w:rPr>
+          <w:lang w:val="nl-NL"/>
+        </w:rPr>
+      </w:pPr>
+    </w:p>
+    <w:sdt>
+      <w:sdtPr>
+        <w:rPr>
+          <w:lang w:val="nl-NL"/>
+        </w:rPr>
+        <w:id w:val="1127049843"/>
+        <w:docPartObj>
+          <w:docPartGallery w:val="Bibliographies"/>
+          <w:docPartUnique/>
+        </w:docPartObj>
+      </w:sdtPr>
+      <w:sdtEndPr>
+        <w:rPr>
+          <w:rFonts w:ascii="Quicksand Book" w:eastAsiaTheme="minorHAnsi" w:hAnsi="Quicksand Book" w:cstheme="minorBidi"/>
+          <w:color w:val="auto"/>
+          <w:sz w:val="20"/>
+          <w:szCs w:val="22"/>
+        </w:rPr>
+      </w:sdtEndPr>
+      <w:sdtContent>
+        <w:p>
+          <w:pPr>
+            <w:pStyle w:val="Kop1"/>
+            <w:rPr>
+              <w:lang w:val="nl-NL"/>
+            </w:rPr>
+          </w:pPr>
+          <w:r>
+            <w:rPr>
+              <w:lang w:val="nl-NL"/>
+            </w:rPr>
+            <w:t>Bibliografie</w:t>
+          </w:r>
+        </w:p>
+        <w:sdt>
+          <w:sdtPr>
+            <w:rPr>
+              <w:lang w:val="nl-NL"/>
+            </w:rPr>
+            <w:id w:val="111145805"/>
+            <w:bibliography/>
+          </w:sdtPr>
+          <w:sdtContent>
+            <w:p>
+              <w:pPr>
+                <w:pStyle w:val="Bibliografie"/>
+                <w:ind w:left="720" w:hanging="720"/>
+                <w:rPr>
+                  <w:noProof/>
+                  <w:sz w:val="24"/>
+                  <w:szCs w:val="24"/>
+                  <w:lang w:val="nl-NL"/>
+                </w:rPr>
+              </w:pPr>
+              <w:r>
+                <w:rPr>
+                  <w:lang w:val="nl-NL"/>
+                </w:rPr>
+                <w:fldChar w:fldCharType="begin"/>
+              </w:r>
+              <w:r>
+                <w:rPr>
+                  <w:lang w:val="nl-NL"/>
+                </w:rPr>
+                <w:instrText>BIBLIOGRAPHY</w:instrText>
+              </w:r>
+              <w:r>
+                <w:rPr>
+                  <w:lang w:val="nl-NL"/>
+                </w:rPr>
+                <w:fldChar w:fldCharType="separate"/>
+              </w:r>
+              <w:r>
+                <w:rPr>
+                  <w:noProof/>
+                  <w:lang w:val="nl-NL"/>
+                </w:rPr>
+                <w:t xml:space="preserve">N.B. (2017, Februari 2). </w:t>
+              </w:r>
+              <w:r>
+                <w:rPr>
+                  <w:i/>
+                  <w:iCs/>
+                  <w:noProof/>
+                  <w:lang w:val="nl-NL"/>
+                </w:rPr>
+                <w:t>Grayscale</w:t>
+              </w:r>
+              <w:r>
+                <w:rPr>
+                  <w:noProof/>
+                  <w:lang w:val="nl-NL"/>
+                </w:rPr>
+                <w:t>. Opgehaald van Wikipedia: https://en.wikipedia.org/wiki/Grayscale</w:t>
+              </w:r>
+            </w:p>
+            <w:p>
+              <w:pPr>
+                <w:pStyle w:val="Bibliografie"/>
+                <w:ind w:left="720" w:hanging="720"/>
+                <w:rPr>
+                  <w:noProof/>
+                  <w:lang w:val="nl-NL"/>
+                </w:rPr>
+              </w:pPr>
+              <w:r>
+                <w:rPr>
+                  <w:noProof/>
+                  <w:lang w:val="nl-NL"/>
+                </w:rPr>
+                <w:t xml:space="preserve">N.B. (2017, Januari 26). </w:t>
+              </w:r>
+              <w:r>
+                <w:rPr>
+                  <w:i/>
+                  <w:iCs/>
+                  <w:noProof/>
+                  <w:lang w:val="nl-NL"/>
+                </w:rPr>
+                <w:t>Kleur</w:t>
+              </w:r>
+              <w:r>
+                <w:rPr>
+                  <w:noProof/>
+                  <w:lang w:val="nl-NL"/>
+                </w:rPr>
+                <w:t>. Opgehaald van Wikipedia: https://nl.wikipedia.org/wiki/Kleur</w:t>
+              </w:r>
+            </w:p>
+            <w:p>
+              <w:pPr>
+                <w:rPr>
+                  <w:lang w:val="nl-NL"/>
+                </w:rPr>
+              </w:pPr>
+              <w:r>
+                <w:rPr>
+                  <w:b/>
+                  <w:bCs/>
+                  <w:lang w:val="nl-NL"/>
+                </w:rPr>
+                <w:fldChar w:fldCharType="end"/>
+              </w:r>
+            </w:p>
+          </w:sdtContent>
+        </w:sdt>
+      </w:sdtContent>
+    </w:sdt>
     <w:p>
       <w:pPr>
         <w:pStyle w:val="Geenafstand"/>
@@ -1268,8 +1927,124 @@
       </w:rPr>
     </w:lvl>
   </w:abstractNum>
+  <w:abstractNum w:abstractNumId="1" w15:restartNumberingAfterBreak="0">
+    <w:nsid w:val="54C41CB4"/>
+    <w:multiLevelType w:val="hybridMultilevel"/>
+    <w:tmpl w:val="A7342810"/>
+    <w:lvl w:ilvl="0" w:tplc="08090001">
+      <w:start w:val="1"/>
+      <w:numFmt w:val="bullet"/>
+      <w:lvlText w:val=""/>
+      <w:lvlJc w:val="left"/>
+      <w:pPr>
+        <w:ind w:left="720" w:hanging="360"/>
+      </w:pPr>
+      <w:rPr>
+        <w:rFonts w:ascii="Symbol" w:hAnsi="Symbol" w:hint="default"/>
+      </w:rPr>
+    </w:lvl>
+    <w:lvl w:ilvl="1" w:tplc="08090003" w:tentative="1">
+      <w:start w:val="1"/>
+      <w:numFmt w:val="bullet"/>
+      <w:lvlText w:val="o"/>
+      <w:lvlJc w:val="left"/>
+      <w:pPr>
+        <w:ind w:left="1440" w:hanging="360"/>
+      </w:pPr>
+      <w:rPr>
+        <w:rFonts w:ascii="Courier New" w:hAnsi="Courier New" w:cs="Courier New" w:hint="default"/>
+      </w:rPr>
+    </w:lvl>
+    <w:lvl w:ilvl="2" w:tplc="08090005" w:tentative="1">
+      <w:start w:val="1"/>
+      <w:numFmt w:val="bullet"/>
+      <w:lvlText w:val=""/>
+      <w:lvlJc w:val="left"/>
+      <w:pPr>
+        <w:ind w:left="2160" w:hanging="360"/>
+      </w:pPr>
+      <w:rPr>
+        <w:rFonts w:ascii="Wingdings" w:hAnsi="Wingdings" w:hint="default"/>
+      </w:rPr>
+    </w:lvl>
+    <w:lvl w:ilvl="3" w:tplc="08090001" w:tentative="1">
+      <w:start w:val="1"/>
+      <w:numFmt w:val="bullet"/>
+      <w:lvlText w:val=""/>
+      <w:lvlJc w:val="left"/>
+      <w:pPr>
+        <w:ind w:left="2880" w:hanging="360"/>
+      </w:pPr>
+      <w:rPr>
+        <w:rFonts w:ascii="Symbol" w:hAnsi="Symbol" w:hint="default"/>
+      </w:rPr>
+    </w:lvl>
+    <w:lvl w:ilvl="4" w:tplc="08090003" w:tentative="1">
+      <w:start w:val="1"/>
+      <w:numFmt w:val="bullet"/>
+      <w:lvlText w:val="o"/>
+      <w:lvlJc w:val="left"/>
+      <w:pPr>
+        <w:ind w:left="3600" w:hanging="360"/>
+      </w:pPr>
+      <w:rPr>
+        <w:rFonts w:ascii="Courier New" w:hAnsi="Courier New" w:cs="Courier New" w:hint="default"/>
+      </w:rPr>
+    </w:lvl>
+    <w:lvl w:ilvl="5" w:tplc="08090005" w:tentative="1">
+      <w:start w:val="1"/>
+      <w:numFmt w:val="bullet"/>
+      <w:lvlText w:val=""/>
+      <w:lvlJc w:val="left"/>
+      <w:pPr>
+        <w:ind w:left="4320" w:hanging="360"/>
+      </w:pPr>
+      <w:rPr>
+        <w:rFonts w:ascii="Wingdings" w:hAnsi="Wingdings" w:hint="default"/>
+      </w:rPr>
+    </w:lvl>
+    <w:lvl w:ilvl="6" w:tplc="08090001" w:tentative="1">
+      <w:start w:val="1"/>
+      <w:numFmt w:val="bullet"/>
+      <w:lvlText w:val=""/>
+      <w:lvlJc w:val="left"/>
+      <w:pPr>
+        <w:ind w:left="5040" w:hanging="360"/>
+      </w:pPr>
+      <w:rPr>
+        <w:rFonts w:ascii="Symbol" w:hAnsi="Symbol" w:hint="default"/>
+      </w:rPr>
+    </w:lvl>
+    <w:lvl w:ilvl="7" w:tplc="08090003" w:tentative="1">
+      <w:start w:val="1"/>
+      <w:numFmt w:val="bullet"/>
+      <w:lvlText w:val="o"/>
+      <w:lvlJc w:val="left"/>
+      <w:pPr>
+        <w:ind w:left="5760" w:hanging="360"/>
+      </w:pPr>
+      <w:rPr>
+        <w:rFonts w:ascii="Courier New" w:hAnsi="Courier New" w:cs="Courier New" w:hint="default"/>
+      </w:rPr>
+    </w:lvl>
+    <w:lvl w:ilvl="8" w:tplc="08090005" w:tentative="1">
+      <w:start w:val="1"/>
+      <w:numFmt w:val="bullet"/>
+      <w:lvlText w:val=""/>
+      <w:lvlJc w:val="left"/>
+      <w:pPr>
+        <w:ind w:left="6480" w:hanging="360"/>
+      </w:pPr>
+      <w:rPr>
+        <w:rFonts w:ascii="Wingdings" w:hAnsi="Wingdings" w:hint="default"/>
+      </w:rPr>
+    </w:lvl>
+  </w:abstractNum>
   <w:num w:numId="1">
     <w:abstractNumId w:val="0"/>
+  </w:num>
+  <w:num w:numId="2">
+    <w:abstractNumId w:val="1"/>
   </w:num>
 </w:numbering>
 </file>
@@ -1847,6 +2622,14 @@
       <w:lang w:val="en-US"/>
     </w:rPr>
   </w:style>
+  <w:style w:type="paragraph" w:styleId="Bibliografie">
+    <w:name w:val="Bibliography"/>
+    <w:basedOn w:val="Standaard"/>
+    <w:next w:val="Standaard"/>
+    <w:uiPriority w:val="37"/>
+    <w:unhideWhenUsed/>
+    <w:rsid w:val="00BE31AE"/>
+  </w:style>
 </w:styles>
 </file>
 
@@ -2143,4 +2926,59 @@
     </a:ext>
   </a:extLst>
 </a:theme>
+</file>
+
+<file path=customXml/item1.xml><?xml version="1.0" encoding="utf-8"?>
+<b:Sources xmlns:b="http://schemas.openxmlformats.org/officeDocument/2006/bibliography" xmlns="http://schemas.openxmlformats.org/officeDocument/2006/bibliography" SelectedStyle="\APASixthEditionOfficeOnline.xsl" StyleName="APA" Version="6">
+  <b:Source>
+    <b:Tag>NB171</b:Tag>
+    <b:SourceType>InternetSite</b:SourceType>
+    <b:Guid>{7B5564D4-0EC0-40BA-8E24-3A3BD5D60293}</b:Guid>
+    <b:Author>
+      <b:Author>
+        <b:NameList>
+          <b:Person>
+            <b:Last>N.B.</b:Last>
+          </b:Person>
+        </b:NameList>
+      </b:Author>
+    </b:Author>
+    <b:Title>Grayscale</b:Title>
+    <b:InternetSiteTitle>Wikipedia</b:InternetSiteTitle>
+    <b:Year>2017</b:Year>
+    <b:Month>Februari</b:Month>
+    <b:Day>2</b:Day>
+    <b:URL>https://en.wikipedia.org/wiki/Grayscale</b:URL>
+    <b:RefOrder>1</b:RefOrder>
+  </b:Source>
+  <b:Source>
+    <b:Tag>NB17</b:Tag>
+    <b:SourceType>InternetSite</b:SourceType>
+    <b:Guid>{9767A788-747E-45E6-9F2E-C23E5EB9BDD5}</b:Guid>
+    <b:Title>Kleur</b:Title>
+    <b:Year>2017</b:Year>
+    <b:Author>
+      <b:Author>
+        <b:NameList>
+          <b:Person>
+            <b:Last>N.B.</b:Last>
+          </b:Person>
+        </b:NameList>
+      </b:Author>
+    </b:Author>
+    <b:InternetSiteTitle>Wikipedia</b:InternetSiteTitle>
+    <b:Month>Januari</b:Month>
+    <b:Day>26</b:Day>
+    <b:URL>https://nl.wikipedia.org/wiki/Kleur</b:URL>
+    <b:RefOrder>2</b:RefOrder>
+  </b:Source>
+</b:Sources>
+</file>
+
+<file path=customXml/itemProps1.xml><?xml version="1.0" encoding="utf-8"?>
+<ds:datastoreItem xmlns:ds="http://schemas.openxmlformats.org/officeDocument/2006/customXml" ds:itemID="{B49552A0-00DD-4071-846D-07FA83FE1C78}">
+  <ds:schemaRefs>
+    <ds:schemaRef ds:uri="http://schemas.openxmlformats.org/officeDocument/2006/bibliography"/>
+  </ds:schemaRefs>
+</ds:datastoreItem>
 </file>
</xml_diff>

<commit_message>
mapje aan koen gegeven
</commit_message>
<xml_diff>
--- a/implementatieplannen/working/Implementatieplan.docx
+++ b/implementatieplannen/working/Implementatieplan.docx
@@ -92,7 +92,7 @@
       <w:r>
         <w:rPr>
           <w:noProof/>
-          <w:lang w:val="nl-NL" w:eastAsia="en-GB"/>
+          <w:lang w:val="en-GB" w:eastAsia="en-GB"/>
         </w:rPr>
         <w:drawing>
           <wp:anchor distT="0" distB="0" distL="114300" distR="114300" simplePos="0" relativeHeight="251660288" behindDoc="1" locked="0" layoutInCell="1" allowOverlap="1" wp14:anchorId="368FC9C9" wp14:editId="453CF039">
@@ -214,7 +214,7 @@
       <w:r>
         <w:rPr>
           <w:noProof/>
-          <w:lang w:val="nl-NL" w:eastAsia="en-GB"/>
+          <w:lang w:val="en-GB" w:eastAsia="en-GB"/>
         </w:rPr>
         <w:drawing>
           <wp:anchor distT="0" distB="0" distL="114300" distR="114300" simplePos="0" relativeHeight="251658240" behindDoc="1" locked="0" layoutInCell="1" allowOverlap="1">
@@ -605,7 +605,21 @@
         <w:rPr>
           <w:lang w:val="nl-NL"/>
         </w:rPr>
-        <w:t xml:space="preserve"> (ook wel Grayscale genoemd) word gemaakt. De uitwerking moet een vergelijkbaar of beter resultaat geven dan de gegeven uitwerking van Arno Kamphuis.</w:t>
+        <w:t xml:space="preserve"> (ook wel </w:t>
+      </w:r>
+      <w:proofErr w:type="spellStart"/>
+      <w:r>
+        <w:rPr>
+          <w:lang w:val="nl-NL"/>
+        </w:rPr>
+        <w:t>Grayscale</w:t>
+      </w:r>
+      <w:proofErr w:type="spellEnd"/>
+      <w:r>
+        <w:rPr>
+          <w:lang w:val="nl-NL"/>
+        </w:rPr>
+        <w:t xml:space="preserve"> genoemd) word gemaakt. De uitwerking moet een vergelijkbaar of beter resultaat geven dan de gegeven uitwerking van Arno Kamphuis.</w:t>
       </w:r>
     </w:p>
     <w:p>
@@ -1358,30 +1372,24 @@
     <w:p>
       <w:pPr>
         <w:pStyle w:val="Geenafstand"/>
-        <w:numPr>
-          <w:ilvl w:val="0"/>
-          <w:numId w:val="2"/>
-        </w:numPr>
-        <w:rPr>
-          <w:lang w:val="nl-NL"/>
-        </w:rPr>
-      </w:pPr>
-    </w:p>
-    <w:p>
-      <w:pPr>
-        <w:pStyle w:val="Geenafstand"/>
-        <w:rPr>
-          <w:lang w:val="nl-NL"/>
-        </w:rPr>
-      </w:pPr>
-    </w:p>
-    <w:p>
-      <w:pPr>
-        <w:pStyle w:val="Geenafstand"/>
-        <w:rPr>
-          <w:lang w:val="nl-NL"/>
-        </w:rPr>
-      </w:pPr>
+        <w:rPr>
+          <w:lang w:val="nl-NL"/>
+        </w:rPr>
+      </w:pPr>
+    </w:p>
+    <w:p>
+      <w:pPr>
+        <w:pStyle w:val="Kop2"/>
+        <w:rPr>
+          <w:lang w:val="nl-NL"/>
+        </w:rPr>
+      </w:pPr>
+      <w:r>
+        <w:rPr>
+          <w:lang w:val="nl-NL"/>
+        </w:rPr>
+        <w:t>Colorimetrische conversie</w:t>
+      </w:r>
       <w:bookmarkStart w:id="0" w:name="_GoBack"/>
       <w:bookmarkEnd w:id="0"/>
     </w:p>
@@ -1392,6 +1400,52 @@
           <w:lang w:val="nl-NL"/>
         </w:rPr>
       </w:pPr>
+      <w:r>
+        <w:rPr>
+          <w:lang w:val="nl-NL"/>
+        </w:rPr>
+        <w:t>Een colorimetrische conversie werkt met de intensiteit per pixel. De conversie zorgt dat de intensiteit van de omgezette foto hetzelfde is als de intensiteit van de originele.</w:t>
+      </w:r>
+    </w:p>
+    <w:p>
+      <w:pPr>
+        <w:pStyle w:val="Geenafstand"/>
+        <w:rPr>
+          <w:lang w:val="nl-NL"/>
+        </w:rPr>
+      </w:pPr>
+    </w:p>
+    <w:p>
+      <w:pPr>
+        <w:pStyle w:val="Geenafstand"/>
+        <w:rPr>
+          <w:lang w:val="nl-NL"/>
+        </w:rPr>
+      </w:pPr>
+    </w:p>
+    <w:p>
+      <w:pPr>
+        <w:pStyle w:val="Geenafstand"/>
+        <w:rPr>
+          <w:lang w:val="nl-NL"/>
+        </w:rPr>
+      </w:pPr>
+    </w:p>
+    <w:p>
+      <w:pPr>
+        <w:pStyle w:val="Geenafstand"/>
+        <w:rPr>
+          <w:lang w:val="nl-NL"/>
+        </w:rPr>
+      </w:pPr>
+    </w:p>
+    <w:p>
+      <w:pPr>
+        <w:pStyle w:val="Geenafstand"/>
+        <w:rPr>
+          <w:lang w:val="nl-NL"/>
+        </w:rPr>
+      </w:pPr>
     </w:p>
     <w:p>
       <w:pPr>
@@ -1577,7 +1631,6 @@
         <w:rPr>
           <w:lang w:val="nl-NL"/>
         </w:rPr>
-        <w:lastRenderedPageBreak/>
         <w:t>Evaluatie</w:t>
       </w:r>
     </w:p>
@@ -1648,6 +1701,10 @@
     <w:sdt>
       <w:sdtPr>
         <w:rPr>
+          <w:rFonts w:ascii="Quicksand Book" w:eastAsiaTheme="minorHAnsi" w:hAnsi="Quicksand Book" w:cstheme="minorBidi"/>
+          <w:color w:val="auto"/>
+          <w:sz w:val="20"/>
+          <w:szCs w:val="22"/>
           <w:lang w:val="nl-NL"/>
         </w:rPr>
         <w:id w:val="1127049843"/>
@@ -1656,14 +1713,7 @@
           <w:docPartUnique/>
         </w:docPartObj>
       </w:sdtPr>
-      <w:sdtEndPr>
-        <w:rPr>
-          <w:rFonts w:ascii="Quicksand Book" w:eastAsiaTheme="minorHAnsi" w:hAnsi="Quicksand Book" w:cstheme="minorBidi"/>
-          <w:color w:val="auto"/>
-          <w:sz w:val="20"/>
-          <w:szCs w:val="22"/>
-        </w:rPr>
-      </w:sdtEndPr>
+      <w:sdtEndPr/>
       <w:sdtContent>
         <w:p>
           <w:pPr>
@@ -1687,6 +1737,7 @@
             <w:id w:val="111145805"/>
             <w:bibliography/>
           </w:sdtPr>
+          <w:sdtEndPr/>
           <w:sdtContent>
             <w:p>
               <w:pPr>
@@ -2976,7 +3027,7 @@
 </file>
 
 <file path=customXml/itemProps1.xml><?xml version="1.0" encoding="utf-8"?>
-<ds:datastoreItem xmlns:ds="http://schemas.openxmlformats.org/officeDocument/2006/customXml" ds:itemID="{B49552A0-00DD-4071-846D-07FA83FE1C78}">
+<ds:datastoreItem xmlns:ds="http://schemas.openxmlformats.org/officeDocument/2006/customXml" ds:itemID="{0E6B25E4-08F9-445A-91F3-E70D8B7470FD}">
   <ds:schemaRefs>
     <ds:schemaRef ds:uri="http://schemas.openxmlformats.org/officeDocument/2006/bibliography"/>
   </ds:schemaRefs>

</xml_diff>

<commit_message>
Added comments to implementationplan.
</commit_message>
<xml_diff>
--- a/implementatieplannen/working/Implementatieplan.docx
+++ b/implementatieplannen/working/Implementatieplan.docx
@@ -92,7 +92,7 @@
       <w:r>
         <w:rPr>
           <w:noProof/>
-          <w:lang w:val="nl-NL" w:eastAsia="en-GB"/>
+          <w:lang w:val="en-GB" w:eastAsia="en-GB"/>
         </w:rPr>
         <w:drawing>
           <wp:anchor distT="0" distB="0" distL="114300" distR="114300" simplePos="0" relativeHeight="251660288" behindDoc="1" locked="0" layoutInCell="1" allowOverlap="1">
@@ -208,7 +208,7 @@
       <w:r>
         <w:rPr>
           <w:noProof/>
-          <w:lang w:val="nl-NL" w:eastAsia="en-GB"/>
+          <w:lang w:val="en-GB" w:eastAsia="en-GB"/>
         </w:rPr>
         <w:drawing>
           <wp:anchor distT="0" distB="0" distL="114300" distR="114300" simplePos="0" relativeHeight="251658240" behindDoc="1" locked="0" layoutInCell="1" allowOverlap="1">
@@ -1014,14 +1014,12 @@
         </w:rPr>
         <w:t>Er zijn verscheidene methoden voor het omzetten van een RGB afbeelding naar grijswaarden.</w:t>
       </w:r>
-    </w:p>
-    <w:p>
-      <w:pPr>
-        <w:pStyle w:val="Geenafstand"/>
-        <w:rPr>
-          <w:lang w:val="nl-NL"/>
-        </w:rPr>
-      </w:pPr>
+      <w:r>
+        <w:rPr>
+          <w:lang w:val="nl-NL"/>
+        </w:rPr>
+        <w:t xml:space="preserve"> </w:t>
+      </w:r>
       <w:r>
         <w:rPr>
           <w:lang w:val="nl-NL"/>
@@ -1050,14 +1048,12 @@
         </w:rPr>
         <w:t>Maar om deze methoden te kunnen bepalen is het eerst belangrijk om te weten wat kleur is.</w:t>
       </w:r>
-    </w:p>
-    <w:p>
-      <w:pPr>
-        <w:pStyle w:val="Geenafstand"/>
-        <w:rPr>
-          <w:lang w:val="nl-NL"/>
-        </w:rPr>
-      </w:pPr>
+      <w:r>
+        <w:rPr>
+          <w:lang w:val="nl-NL"/>
+        </w:rPr>
+        <w:t xml:space="preserve"> </w:t>
+      </w:r>
       <w:r>
         <w:rPr>
           <w:lang w:val="nl-NL"/>
@@ -1070,14 +1066,12 @@
         </w:rPr>
         <w:t>.  Dit is Electro-magnetische straling die uit golven bestaat.</w:t>
       </w:r>
-    </w:p>
-    <w:p>
-      <w:pPr>
-        <w:pStyle w:val="Geenafstand"/>
-        <w:rPr>
-          <w:lang w:val="nl-NL"/>
-        </w:rPr>
-      </w:pPr>
+      <w:r>
+        <w:rPr>
+          <w:lang w:val="nl-NL"/>
+        </w:rPr>
+        <w:t xml:space="preserve"> </w:t>
+      </w:r>
       <w:r>
         <w:rPr>
           <w:lang w:val="nl-NL"/>
@@ -1106,14 +1100,14 @@
         </w:rPr>
         <w:t>Het oog kan drie verschillende kleur intensiteiten opvangen (blauw, groen en rood). Dit word daarna door de hersenen omgezet tot de kleur die te zien is.</w:t>
       </w:r>
-    </w:p>
-    <w:p>
-      <w:pPr>
-        <w:pStyle w:val="Geenafstand"/>
-        <w:rPr>
-          <w:lang w:val="nl-NL"/>
-        </w:rPr>
-      </w:pPr>
+      <w:r>
+        <w:rPr>
+          <w:lang w:val="nl-NL"/>
+        </w:rPr>
+        <w:t xml:space="preserve"> </w:t>
+      </w:r>
+      <w:bookmarkStart w:id="0" w:name="_GoBack"/>
+      <w:bookmarkEnd w:id="0"/>
       <w:r>
         <w:rPr>
           <w:lang w:val="nl-NL"/>
@@ -1316,40 +1310,114 @@
           <w:lang w:val="nl-NL"/>
         </w:rPr>
       </w:pPr>
+      <w:r>
+        <w:rPr>
+          <w:lang w:val="nl-NL"/>
+        </w:rPr>
+        <w:t>Sing</w:t>
+      </w:r>
+      <w:r>
+        <w:rPr>
+          <w:lang w:val="nl-NL"/>
+        </w:rPr>
+        <w:t>le color channel</w:t>
+      </w:r>
+    </w:p>
+    <w:p>
+      <w:pPr>
+        <w:pStyle w:val="Geenafstand"/>
+        <w:rPr>
+          <w:lang w:val="nl-NL"/>
+        </w:rPr>
+      </w:pPr>
+    </w:p>
+    <w:p>
+      <w:pPr>
+        <w:pStyle w:val="Geenafstand"/>
+        <w:rPr>
+          <w:lang w:val="nl-NL"/>
+        </w:rPr>
+      </w:pPr>
+    </w:p>
+    <w:p>
+      <w:pPr>
+        <w:pStyle w:val="Kop2"/>
+        <w:rPr>
+          <w:lang w:val="nl-NL"/>
+        </w:rPr>
+      </w:pPr>
       <w:proofErr w:type="spellStart"/>
       <w:r>
         <w:rPr>
           <w:lang w:val="nl-NL"/>
         </w:rPr>
-        <w:t>Signle</w:t>
+        <w:t>Colorimetrische</w:t>
       </w:r>
       <w:proofErr w:type="spellEnd"/>
       <w:r>
         <w:rPr>
           <w:lang w:val="nl-NL"/>
         </w:rPr>
-        <w:t xml:space="preserve"> </w:t>
+        <w:t xml:space="preserve"> conversie</w:t>
+      </w:r>
+    </w:p>
+    <w:p>
+      <w:pPr>
+        <w:pStyle w:val="Geenafstand"/>
+        <w:rPr>
+          <w:lang w:val="nl-NL"/>
+        </w:rPr>
+      </w:pPr>
+      <w:r>
+        <w:rPr>
+          <w:lang w:val="nl-NL"/>
+        </w:rPr>
+        <w:t xml:space="preserve">Een </w:t>
       </w:r>
       <w:proofErr w:type="spellStart"/>
       <w:r>
         <w:rPr>
           <w:lang w:val="nl-NL"/>
         </w:rPr>
-        <w:t>color</w:t>
+        <w:t>colorimetrische</w:t>
       </w:r>
       <w:proofErr w:type="spellEnd"/>
       <w:r>
         <w:rPr>
           <w:lang w:val="nl-NL"/>
         </w:rPr>
-        <w:t xml:space="preserve"> </w:t>
-      </w:r>
+        <w:t xml:space="preserve"> conversie werkt met de intensiteit per pixel. De conversie zorgt dat de intensiteit van de omgezette foto hetzelfde is als de intensiteit van de originele.</w:t>
+      </w:r>
+    </w:p>
+    <w:p>
+      <w:pPr>
+        <w:pStyle w:val="Geenafstand"/>
+        <w:rPr>
+          <w:lang w:val="nl-NL"/>
+        </w:rPr>
+      </w:pPr>
+    </w:p>
+    <w:p>
+      <w:pPr>
+        <w:pStyle w:val="Geenafstand"/>
+        <w:rPr>
+          <w:lang w:val="nl-NL"/>
+        </w:rPr>
+      </w:pPr>
+    </w:p>
+    <w:p>
+      <w:pPr>
+        <w:pStyle w:val="Kop2"/>
+        <w:rPr>
+          <w:lang w:val="nl-NL"/>
+        </w:rPr>
+      </w:pPr>
       <w:proofErr w:type="spellStart"/>
       <w:r>
         <w:rPr>
           <w:lang w:val="nl-NL"/>
         </w:rPr>
-        <w:t>channel</w:t>
+        <w:t>Luminance</w:t>
       </w:r>
       <w:proofErr w:type="spellEnd"/>
     </w:p>
@@ -1360,6 +1428,58 @@
           <w:lang w:val="nl-NL"/>
         </w:rPr>
       </w:pPr>
+      <w:r>
+        <w:rPr>
+          <w:lang w:val="nl-NL"/>
+        </w:rPr>
+        <w:t>Deze methode gaat uit van het feit dat mensen niet alle kleuren even goed zien. Mensen zien bijvoorbeeld groen beter dan rood en rood beter dan blauw. Dit wetende als je dus een voor het menselijk oog</w:t>
+      </w:r>
+      <w:r>
+        <w:rPr>
+          <w:lang w:val="nl-NL"/>
+        </w:rPr>
+        <w:t xml:space="preserve"> een</w:t>
+      </w:r>
+      <w:r>
+        <w:rPr>
+          <w:lang w:val="nl-NL"/>
+        </w:rPr>
+        <w:t xml:space="preserve"> beteren grijs waarde wil hebben moet je dus de RGB waarde</w:t>
+      </w:r>
+      <w:r>
+        <w:rPr>
+          <w:lang w:val="nl-NL"/>
+        </w:rPr>
+        <w:t>s</w:t>
+      </w:r>
+      <w:r>
+        <w:rPr>
+          <w:lang w:val="nl-NL"/>
+        </w:rPr>
+        <w:t xml:space="preserve"> niet gelijk </w:t>
+      </w:r>
+      <w:r>
+        <w:rPr>
+          <w:lang w:val="nl-NL"/>
+        </w:rPr>
+        <w:t xml:space="preserve">behandelen. </w:t>
+      </w:r>
+    </w:p>
+    <w:p>
+      <w:pPr>
+        <w:pStyle w:val="Geenafstand"/>
+        <w:rPr>
+          <w:lang w:val="nl-NL"/>
+        </w:rPr>
+      </w:pPr>
+    </w:p>
+    <w:p>
+      <w:pPr>
+        <w:pStyle w:val="Geenafstand"/>
+        <w:rPr>
+          <w:lang w:val="nl-NL"/>
+        </w:rPr>
+      </w:pPr>
     </w:p>
     <w:p>
       <w:pPr>
@@ -1381,157 +1501,13 @@
         <w:rPr>
           <w:lang w:val="nl-NL"/>
         </w:rPr>
-        <w:t>Colorimetrische</w:t>
-      </w:r>
-      <w:proofErr w:type="spellEnd"/>
-      <w:r>
-        <w:rPr>
-          <w:lang w:val="nl-NL"/>
-        </w:rPr>
-        <w:t xml:space="preserve"> conversie</w:t>
-      </w:r>
-    </w:p>
-    <w:p>
-      <w:pPr>
-        <w:pStyle w:val="Geenafstand"/>
-        <w:rPr>
-          <w:lang w:val="nl-NL"/>
-        </w:rPr>
-      </w:pPr>
-      <w:r>
-        <w:rPr>
-          <w:lang w:val="nl-NL"/>
-        </w:rPr>
-        <w:t xml:space="preserve">Een </w:t>
-      </w:r>
-      <w:proofErr w:type="spellStart"/>
-      <w:r>
-        <w:rPr>
-          <w:lang w:val="nl-NL"/>
-        </w:rPr>
-        <w:t>colorimetrische</w:t>
-      </w:r>
-      <w:proofErr w:type="spellEnd"/>
-      <w:r>
-        <w:rPr>
-          <w:lang w:val="nl-NL"/>
-        </w:rPr>
-        <w:t xml:space="preserve"> conversie werkt met de intensiteit per pixel. De conversie zorgt dat de intensiteit van de omgezette foto hetzelfde is als de intensiteit van de originele.</w:t>
-      </w:r>
-    </w:p>
-    <w:p>
-      <w:pPr>
-        <w:pStyle w:val="Geenafstand"/>
-        <w:rPr>
-          <w:lang w:val="nl-NL"/>
-        </w:rPr>
-      </w:pPr>
-    </w:p>
-    <w:p>
-      <w:pPr>
-        <w:pStyle w:val="Geenafstand"/>
-        <w:rPr>
-          <w:lang w:val="nl-NL"/>
-        </w:rPr>
-      </w:pPr>
-    </w:p>
-    <w:p>
-      <w:pPr>
-        <w:pStyle w:val="Kop2"/>
-        <w:rPr>
-          <w:lang w:val="nl-NL"/>
-        </w:rPr>
-      </w:pPr>
-      <w:proofErr w:type="spellStart"/>
-      <w:r>
-        <w:rPr>
-          <w:lang w:val="nl-NL"/>
-        </w:rPr>
-        <w:t>Luminance</w:t>
-      </w:r>
-      <w:proofErr w:type="spellEnd"/>
-    </w:p>
-    <w:p>
-      <w:pPr>
-        <w:pStyle w:val="Geenafstand"/>
-        <w:rPr>
-          <w:lang w:val="nl-NL"/>
-        </w:rPr>
-      </w:pPr>
-      <w:r>
-        <w:rPr>
-          <w:lang w:val="nl-NL"/>
-        </w:rPr>
-        <w:t>Deze methode gaat uit van het feit dat mensen niet alle kleuren even goed zien. Mensen zien bijvoorbeeld groen beter dan rood en rood beter dan blauw. Dit wetende als je dus een voor het menselijk oog</w:t>
-      </w:r>
-      <w:r>
-        <w:rPr>
-          <w:lang w:val="nl-NL"/>
-        </w:rPr>
-        <w:t xml:space="preserve"> een</w:t>
-      </w:r>
-      <w:r>
-        <w:rPr>
-          <w:lang w:val="nl-NL"/>
-        </w:rPr>
-        <w:t xml:space="preserve"> beteren grijs waarde wil hebben moet je dus de RGB waarde</w:t>
-      </w:r>
-      <w:r>
-        <w:rPr>
-          <w:lang w:val="nl-NL"/>
-        </w:rPr>
-        <w:t>s</w:t>
-      </w:r>
-      <w:r>
-        <w:rPr>
-          <w:lang w:val="nl-NL"/>
-        </w:rPr>
-        <w:t xml:space="preserve"> niet gelijk </w:t>
-      </w:r>
-      <w:r>
-        <w:rPr>
-          <w:lang w:val="nl-NL"/>
-        </w:rPr>
-        <w:t xml:space="preserve">behandelen. </w:t>
-      </w:r>
-    </w:p>
-    <w:p>
-      <w:pPr>
-        <w:pStyle w:val="Geenafstand"/>
-        <w:rPr>
-          <w:lang w:val="nl-NL"/>
-        </w:rPr>
-      </w:pPr>
-    </w:p>
-    <w:p>
-      <w:pPr>
-        <w:pStyle w:val="Geenafstand"/>
-        <w:rPr>
-          <w:lang w:val="nl-NL"/>
-        </w:rPr>
-      </w:pPr>
-    </w:p>
-    <w:p>
-      <w:pPr>
-        <w:pStyle w:val="Geenafstand"/>
-        <w:rPr>
-          <w:lang w:val="nl-NL"/>
-        </w:rPr>
-      </w:pPr>
-    </w:p>
-    <w:p>
-      <w:pPr>
-        <w:pStyle w:val="Kop2"/>
-        <w:rPr>
-          <w:lang w:val="nl-NL"/>
-        </w:rPr>
-      </w:pPr>
-      <w:proofErr w:type="spellStart"/>
-      <w:r>
-        <w:rPr>
-          <w:lang w:val="nl-NL"/>
-        </w:rPr>
-        <w:t>Avaraging</w:t>
+        <w:t>Ave</w:t>
+      </w:r>
+      <w:r>
+        <w:rPr>
+          <w:lang w:val="nl-NL"/>
+        </w:rPr>
+        <w:t>raging</w:t>
       </w:r>
       <w:proofErr w:type="spellEnd"/>
     </w:p>
@@ -2018,7 +1994,6 @@
           <w:lang w:val="nl-NL"/>
         </w:rPr>
       </w:pPr>
-      <w:bookmarkStart w:id="0" w:name="_GoBack"/>
       <w:r>
         <w:rPr>
           <w:lang w:val="nl-NL"/>
@@ -2047,7 +2022,6 @@
         <w:t>zijn gebruikt.</w:t>
       </w:r>
     </w:p>
-    <w:bookmarkEnd w:id="0"/>
     <w:p>
       <w:pPr>
         <w:pStyle w:val="Geenafstand"/>
@@ -2765,7 +2739,7 @@
     <w:lsdException w:name="Table Web 2" w:semiHidden="1" w:unhideWhenUsed="1"/>
     <w:lsdException w:name="Table Web 3" w:semiHidden="1" w:unhideWhenUsed="1"/>
     <w:lsdException w:name="Balloon Text" w:semiHidden="1" w:unhideWhenUsed="1"/>
-    <w:lsdException w:name="Table Grid" w:semiHidden="1" w:uiPriority="39" w:unhideWhenUsed="1"/>
+    <w:lsdException w:name="Table Grid" w:uiPriority="39"/>
     <w:lsdException w:name="Table Theme" w:semiHidden="1" w:unhideWhenUsed="1"/>
     <w:lsdException w:name="Placeholder Text" w:semiHidden="1"/>
     <w:lsdException w:name="No Spacing" w:uiPriority="1" w:qFormat="1"/>
@@ -3531,7 +3505,7 @@
 </file>
 
 <file path=customXml/itemProps1.xml><?xml version="1.0" encoding="utf-8"?>
-<ds:datastoreItem xmlns:ds="http://schemas.openxmlformats.org/officeDocument/2006/customXml" ds:itemID="{F4A56845-20C8-4136-80E6-2D248FA05394}">
+<ds:datastoreItem xmlns:ds="http://schemas.openxmlformats.org/officeDocument/2006/customXml" ds:itemID="{2E7A4490-4063-4AEA-A568-469A16A36719}">
   <ds:schemaRefs>
     <ds:schemaRef ds:uri="http://schemas.openxmlformats.org/officeDocument/2006/bibliography"/>
   </ds:schemaRefs>

</xml_diff>